<commit_message>
feat: implement dynamic worker node handling in ServerA and add workers.properties
</commit_message>
<xml_diff>
--- a/docs/arXiv.docx
+++ b/docs/arXiv.docx
@@ -3210,7 +3210,15 @@
           <w:sz w:val="24"/>
           <w:szCs w:val="24"/>
         </w:rPr>
-        <w:t xml:space="preserve">) </w:t>
+        <w:t>)</w:t>
+      </w:r>
+      <w:r>
+        <w:rPr>
+          <w:rFonts w:ascii="Times New Roman" w:hAnsi="Times New Roman" w:cs="Times New Roman"/>
+          <w:sz w:val="24"/>
+          <w:szCs w:val="24"/>
+        </w:rPr>
+        <w:t xml:space="preserve"> </w:t>
       </w:r>
       <w:proofErr w:type="spellStart"/>
       <w:r>
@@ -3228,7 +3236,53 @@
           <w:sz w:val="24"/>
           <w:szCs w:val="24"/>
         </w:rPr>
-        <w:t xml:space="preserve"> inerentemente escalável: diante de um aumento no volume de dados ou na carga de requisições, a capacidade do sistema pode ser expandida linearmente pela adição de novos nós de trabalho. Tal expansão não exige modificações estruturais no código do orquestrador, que apenas necessita ser atualizado com os endereços dos novos nós. Como resultado, a carga de processamento das buscas é distribuída entre um número maior de recursos computacionais, o que resulta em uma redução na latência das consultas e um aumento no </w:t>
+        <w:t xml:space="preserve"> inerentemente escalável: diante de um aumento no volume de dados ou na carga de requisições, a capacidade do sistema pode ser expandida linearmente pela adição de novos nós de trabalho. Tal expansão não exige modificações estruturais no código do orquestrador</w:t>
+      </w:r>
+      <w:r>
+        <w:rPr>
+          <w:rFonts w:ascii="Times New Roman" w:hAnsi="Times New Roman" w:cs="Times New Roman"/>
+          <w:sz w:val="24"/>
+          <w:szCs w:val="24"/>
+        </w:rPr>
+        <w:t xml:space="preserve"> g</w:t>
+      </w:r>
+      <w:r>
+        <w:rPr>
+          <w:rFonts w:ascii="Times New Roman" w:hAnsi="Times New Roman" w:cs="Times New Roman"/>
+          <w:sz w:val="24"/>
+          <w:szCs w:val="24"/>
+        </w:rPr>
+        <w:t>raças a um design que externaliza a configuração dos nós de trabalho para um arquivo externo (</w:t>
+      </w:r>
+      <w:proofErr w:type="spellStart"/>
+      <w:proofErr w:type="gramStart"/>
+      <w:r>
+        <w:rPr>
+          <w:rFonts w:ascii="Times New Roman" w:hAnsi="Times New Roman" w:cs="Times New Roman"/>
+          <w:i/>
+          <w:iCs/>
+          <w:sz w:val="24"/>
+          <w:szCs w:val="24"/>
+        </w:rPr>
+        <w:t>workers.properties</w:t>
+      </w:r>
+      <w:proofErr w:type="spellEnd"/>
+      <w:proofErr w:type="gramEnd"/>
+      <w:r>
+        <w:rPr>
+          <w:rFonts w:ascii="Times New Roman" w:hAnsi="Times New Roman" w:cs="Times New Roman"/>
+          <w:sz w:val="24"/>
+          <w:szCs w:val="24"/>
+        </w:rPr>
+        <w:t>)</w:t>
+      </w:r>
+      <w:r>
+        <w:rPr>
+          <w:rFonts w:ascii="Times New Roman" w:hAnsi="Times New Roman" w:cs="Times New Roman"/>
+          <w:sz w:val="24"/>
+          <w:szCs w:val="24"/>
+        </w:rPr>
+        <w:t xml:space="preserve">, que apenas necessita ser atualizado com os endereços dos novos nós. Como resultado, a carga de processamento das buscas é distribuída entre um número maior de recursos computacionais, o que resulta em uma redução na latência das consultas e um aumento no </w:t>
       </w:r>
       <w:proofErr w:type="spellStart"/>
       <w:r>
@@ -4315,7 +4369,7 @@
                 <w:kern w:val="0"/>
                 <w:sz w:val="20"/>
                 <w:szCs w:val="20"/>
-                <w:lang w:eastAsia="pt-BR"/>
+                <w:lang w:val="en-US" w:eastAsia="pt-BR"/>
                 <w14:ligatures w14:val="none"/>
               </w:rPr>
             </w:pPr>
@@ -4327,7 +4381,7 @@
                 <w:kern w:val="0"/>
                 <w:sz w:val="20"/>
                 <w:szCs w:val="20"/>
-                <w:lang w:eastAsia="pt-BR"/>
+                <w:lang w:val="en-US" w:eastAsia="pt-BR"/>
                 <w14:ligatures w14:val="none"/>
               </w:rPr>
               <w:t>{</w:t>
@@ -4344,7 +4398,7 @@
                 <w:kern w:val="0"/>
                 <w:sz w:val="20"/>
                 <w:szCs w:val="20"/>
-                <w:lang w:eastAsia="pt-BR"/>
+                <w:lang w:val="en-US" w:eastAsia="pt-BR"/>
                 <w14:ligatures w14:val="none"/>
               </w:rPr>
             </w:pPr>
@@ -4356,7 +4410,7 @@
                 <w:kern w:val="0"/>
                 <w:sz w:val="20"/>
                 <w:szCs w:val="20"/>
-                <w:lang w:eastAsia="pt-BR"/>
+                <w:lang w:val="en-US" w:eastAsia="pt-BR"/>
                 <w14:ligatures w14:val="none"/>
               </w:rPr>
               <w:t xml:space="preserve">  </w:t>
@@ -4369,7 +4423,7 @@
                 <w:kern w:val="0"/>
                 <w:sz w:val="20"/>
                 <w:szCs w:val="20"/>
-                <w:lang w:eastAsia="pt-BR"/>
+                <w:lang w:val="en-US" w:eastAsia="pt-BR"/>
                 <w14:ligatures w14:val="none"/>
               </w:rPr>
               <w:t>"results"</w:t>
@@ -4382,7 +4436,7 @@
                 <w:kern w:val="0"/>
                 <w:sz w:val="20"/>
                 <w:szCs w:val="20"/>
-                <w:lang w:eastAsia="pt-BR"/>
+                <w:lang w:val="en-US" w:eastAsia="pt-BR"/>
                 <w14:ligatures w14:val="none"/>
               </w:rPr>
               <w:t>: [</w:t>
@@ -4399,7 +4453,7 @@
                 <w:kern w:val="0"/>
                 <w:sz w:val="20"/>
                 <w:szCs w:val="20"/>
-                <w:lang w:eastAsia="pt-BR"/>
+                <w:lang w:val="en-US" w:eastAsia="pt-BR"/>
                 <w14:ligatures w14:val="none"/>
               </w:rPr>
             </w:pPr>
@@ -4411,7 +4465,7 @@
                 <w:kern w:val="0"/>
                 <w:sz w:val="20"/>
                 <w:szCs w:val="20"/>
-                <w:lang w:eastAsia="pt-BR"/>
+                <w:lang w:val="en-US" w:eastAsia="pt-BR"/>
                 <w14:ligatures w14:val="none"/>
               </w:rPr>
               <w:t>    {</w:t>
@@ -4428,7 +4482,7 @@
                 <w:kern w:val="0"/>
                 <w:sz w:val="20"/>
                 <w:szCs w:val="20"/>
-                <w:lang w:eastAsia="pt-BR"/>
+                <w:lang w:val="en-US" w:eastAsia="pt-BR"/>
                 <w14:ligatures w14:val="none"/>
               </w:rPr>
             </w:pPr>
@@ -4440,7 +4494,7 @@
                 <w:kern w:val="0"/>
                 <w:sz w:val="20"/>
                 <w:szCs w:val="20"/>
-                <w:lang w:eastAsia="pt-BR"/>
+                <w:lang w:val="en-US" w:eastAsia="pt-BR"/>
                 <w14:ligatures w14:val="none"/>
               </w:rPr>
               <w:t xml:space="preserve">      </w:t>
@@ -4453,7 +4507,7 @@
                 <w:kern w:val="0"/>
                 <w:sz w:val="20"/>
                 <w:szCs w:val="20"/>
-                <w:lang w:eastAsia="pt-BR"/>
+                <w:lang w:val="en-US" w:eastAsia="pt-BR"/>
                 <w14:ligatures w14:val="none"/>
               </w:rPr>
               <w:t>"title"</w:t>
@@ -4466,7 +4520,7 @@
                 <w:kern w:val="0"/>
                 <w:sz w:val="20"/>
                 <w:szCs w:val="20"/>
-                <w:lang w:eastAsia="pt-BR"/>
+                <w:lang w:val="en-US" w:eastAsia="pt-BR"/>
                 <w14:ligatures w14:val="none"/>
               </w:rPr>
               <w:t xml:space="preserve">: </w:t>
@@ -4479,7 +4533,7 @@
                 <w:kern w:val="0"/>
                 <w:sz w:val="20"/>
                 <w:szCs w:val="20"/>
-                <w:lang w:eastAsia="pt-BR"/>
+                <w:lang w:val="en-US" w:eastAsia="pt-BR"/>
                 <w14:ligatures w14:val="none"/>
               </w:rPr>
               <w:t>"Weak Gravity Conjecture, Black Hole Entropy..."</w:t>
@@ -4492,7 +4546,88 @@
                 <w:kern w:val="0"/>
                 <w:sz w:val="20"/>
                 <w:szCs w:val="20"/>
-                <w:lang w:eastAsia="pt-BR"/>
+                <w:lang w:val="en-US" w:eastAsia="pt-BR"/>
+                <w14:ligatures w14:val="none"/>
+              </w:rPr>
+              <w:t>,</w:t>
+            </w:r>
+          </w:p>
+          <w:p>
+            <w:pPr>
+              <w:shd w:val="clear" w:color="auto" w:fill="1F1F1F"/>
+              <w:spacing w:line="285" w:lineRule="atLeast"/>
+              <w:rPr>
+                <w:rFonts w:ascii="Fira Code" w:eastAsia="Times New Roman" w:hAnsi="Fira Code" w:cs="Fira Code"/>
+                <w:noProof/>
+                <w:color w:val="CCCCCC"/>
+                <w:kern w:val="0"/>
+                <w:sz w:val="20"/>
+                <w:szCs w:val="20"/>
+                <w:lang w:val="en-US" w:eastAsia="pt-BR"/>
+                <w14:ligatures w14:val="none"/>
+              </w:rPr>
+            </w:pPr>
+            <w:r>
+              <w:rPr>
+                <w:rFonts w:ascii="Fira Code" w:eastAsia="Times New Roman" w:hAnsi="Fira Code" w:cs="Fira Code"/>
+                <w:noProof/>
+                <w:color w:val="CCCCCC"/>
+                <w:kern w:val="0"/>
+                <w:sz w:val="20"/>
+                <w:szCs w:val="20"/>
+                <w:lang w:val="en-US" w:eastAsia="pt-BR"/>
+                <w14:ligatures w14:val="none"/>
+              </w:rPr>
+              <w:t xml:space="preserve">      </w:t>
+            </w:r>
+            <w:r>
+              <w:rPr>
+                <w:rFonts w:ascii="Fira Code" w:eastAsia="Times New Roman" w:hAnsi="Fira Code" w:cs="Fira Code"/>
+                <w:noProof/>
+                <w:color w:val="9CDCFE"/>
+                <w:kern w:val="0"/>
+                <w:sz w:val="20"/>
+                <w:szCs w:val="20"/>
+                <w:lang w:val="en-US" w:eastAsia="pt-BR"/>
+                <w14:ligatures w14:val="none"/>
+              </w:rPr>
+              <w:t>"abstract"</w:t>
+            </w:r>
+            <w:r>
+              <w:rPr>
+                <w:rFonts w:ascii="Fira Code" w:eastAsia="Times New Roman" w:hAnsi="Fira Code" w:cs="Fira Code"/>
+                <w:noProof/>
+                <w:color w:val="CCCCCC"/>
+                <w:kern w:val="0"/>
+                <w:sz w:val="20"/>
+                <w:szCs w:val="20"/>
+                <w:lang w:val="en-US" w:eastAsia="pt-BR"/>
+                <w14:ligatures w14:val="none"/>
+              </w:rPr>
+              <w:t xml:space="preserve">: </w:t>
+            </w:r>
+            <w:r>
+              <w:rPr>
+                <w:rFonts w:ascii="Fira Code" w:eastAsia="Times New Roman" w:hAnsi="Fira Code" w:cs="Fira Code"/>
+                <w:noProof/>
+                <w:color w:val="CE9178"/>
+                <w:kern w:val="0"/>
+                <w:sz w:val="20"/>
+                <w:szCs w:val="20"/>
+                <w:lang w:val="en-US" w:eastAsia="pt-BR"/>
+                <w14:ligatures w14:val="none"/>
+              </w:rPr>
+              <w:t>"In recent literature, it has been argued that..."</w:t>
+            </w:r>
+            <w:r>
+              <w:rPr>
+                <w:rFonts w:ascii="Fira Code" w:eastAsia="Times New Roman" w:hAnsi="Fira Code" w:cs="Fira Code"/>
+                <w:noProof/>
+                <w:color w:val="CCCCCC"/>
+                <w:kern w:val="0"/>
+                <w:sz w:val="20"/>
+                <w:szCs w:val="20"/>
+                <w:lang w:val="en-US" w:eastAsia="pt-BR"/>
                 <w14:ligatures w14:val="none"/>
               </w:rPr>
               <w:t>,</w:t>
@@ -4521,88 +4656,7 @@
                 <w:kern w:val="0"/>
                 <w:sz w:val="20"/>
                 <w:szCs w:val="20"/>
-                <w:lang w:eastAsia="pt-BR"/>
-                <w14:ligatures w14:val="none"/>
-              </w:rPr>
-              <w:t xml:space="preserve">      </w:t>
-            </w:r>
-            <w:r>
-              <w:rPr>
-                <w:rFonts w:ascii="Fira Code" w:eastAsia="Times New Roman" w:hAnsi="Fira Code" w:cs="Fira Code"/>
-                <w:noProof/>
-                <w:color w:val="9CDCFE"/>
-                <w:kern w:val="0"/>
-                <w:sz w:val="20"/>
-                <w:szCs w:val="20"/>
-                <w:lang w:eastAsia="pt-BR"/>
-                <w14:ligatures w14:val="none"/>
-              </w:rPr>
-              <w:t>"abstract"</w:t>
-            </w:r>
-            <w:r>
-              <w:rPr>
-                <w:rFonts w:ascii="Fira Code" w:eastAsia="Times New Roman" w:hAnsi="Fira Code" w:cs="Fira Code"/>
-                <w:noProof/>
-                <w:color w:val="CCCCCC"/>
-                <w:kern w:val="0"/>
-                <w:sz w:val="20"/>
-                <w:szCs w:val="20"/>
-                <w:lang w:eastAsia="pt-BR"/>
-                <w14:ligatures w14:val="none"/>
-              </w:rPr>
-              <w:t xml:space="preserve">: </w:t>
-            </w:r>
-            <w:r>
-              <w:rPr>
-                <w:rFonts w:ascii="Fira Code" w:eastAsia="Times New Roman" w:hAnsi="Fira Code" w:cs="Fira Code"/>
-                <w:noProof/>
-                <w:color w:val="CE9178"/>
-                <w:kern w:val="0"/>
-                <w:sz w:val="20"/>
-                <w:szCs w:val="20"/>
-                <w:lang w:eastAsia="pt-BR"/>
-                <w14:ligatures w14:val="none"/>
-              </w:rPr>
-              <w:t>"In recent literature, it has been argued that..."</w:t>
-            </w:r>
-            <w:r>
-              <w:rPr>
-                <w:rFonts w:ascii="Fira Code" w:eastAsia="Times New Roman" w:hAnsi="Fira Code" w:cs="Fira Code"/>
-                <w:noProof/>
-                <w:color w:val="CCCCCC"/>
-                <w:kern w:val="0"/>
-                <w:sz w:val="20"/>
-                <w:szCs w:val="20"/>
-                <w:lang w:eastAsia="pt-BR"/>
-                <w14:ligatures w14:val="none"/>
-              </w:rPr>
-              <w:t>,</w:t>
-            </w:r>
-          </w:p>
-          <w:p>
-            <w:pPr>
-              <w:shd w:val="clear" w:color="auto" w:fill="1F1F1F"/>
-              <w:spacing w:line="285" w:lineRule="atLeast"/>
-              <w:rPr>
-                <w:rFonts w:ascii="Fira Code" w:eastAsia="Times New Roman" w:hAnsi="Fira Code" w:cs="Fira Code"/>
-                <w:noProof/>
-                <w:color w:val="CCCCCC"/>
-                <w:kern w:val="0"/>
-                <w:sz w:val="20"/>
-                <w:szCs w:val="20"/>
-                <w:lang w:eastAsia="pt-BR"/>
-                <w14:ligatures w14:val="none"/>
-              </w:rPr>
-            </w:pPr>
-            <w:r>
-              <w:rPr>
-                <w:rFonts w:ascii="Fira Code" w:eastAsia="Times New Roman" w:hAnsi="Fira Code" w:cs="Fira Code"/>
-                <w:noProof/>
-                <w:color w:val="CCCCCC"/>
-                <w:kern w:val="0"/>
-                <w:sz w:val="20"/>
-                <w:szCs w:val="20"/>
-                <w:lang w:eastAsia="pt-BR"/>
+                <w:lang w:val="en-US" w:eastAsia="pt-BR"/>
                 <w14:ligatures w14:val="none"/>
               </w:rPr>
               <w:t xml:space="preserve">      </w:t>
@@ -5772,14 +5826,14 @@
           <w:rFonts w:ascii="Times New Roman" w:hAnsi="Times New Roman" w:cs="Times New Roman"/>
           <w:sz w:val="24"/>
           <w:szCs w:val="24"/>
-        </w:rPr>
-      </w:pPr>
-      <w:r>
-        <w:rPr>
-          <w:rFonts w:ascii="Times New Roman" w:hAnsi="Times New Roman" w:cs="Times New Roman"/>
-          <w:sz w:val="24"/>
-          <w:szCs w:val="24"/>
           <w:lang w:val="en-US"/>
+        </w:rPr>
+      </w:pPr>
+      <w:r>
+        <w:rPr>
+          <w:rFonts w:ascii="Times New Roman" w:hAnsi="Times New Roman" w:cs="Times New Roman"/>
+          <w:sz w:val="24"/>
+          <w:szCs w:val="24"/>
         </w:rPr>
         <w:t xml:space="preserve">TANENBAUM, Andrew S.; STEEN, Maarten van. </w:t>
       </w:r>
@@ -5799,7 +5853,16 @@
           <w:sz w:val="24"/>
           <w:szCs w:val="24"/>
         </w:rPr>
-        <w:t>. 2. ed. São Paulo: Pearson Prentice Hall, 2007.</w:t>
+        <w:t xml:space="preserve">. </w:t>
+      </w:r>
+      <w:r>
+        <w:rPr>
+          <w:rFonts w:ascii="Times New Roman" w:hAnsi="Times New Roman" w:cs="Times New Roman"/>
+          <w:sz w:val="24"/>
+          <w:szCs w:val="24"/>
+          <w:lang w:val="en-US"/>
+        </w:rPr>
+        <w:t>2. ed. São Paulo: Pearson Prentice Hall, 2007.</w:t>
       </w:r>
     </w:p>
     <w:p>
@@ -5809,6 +5872,7 @@
           <w:rFonts w:ascii="Times New Roman" w:hAnsi="Times New Roman" w:cs="Times New Roman"/>
           <w:sz w:val="24"/>
           <w:szCs w:val="24"/>
+          <w:lang w:val="en-US"/>
         </w:rPr>
       </w:pPr>
     </w:p>
@@ -5819,6 +5883,7 @@
           <w:rFonts w:ascii="Times New Roman" w:hAnsi="Times New Roman" w:cs="Times New Roman"/>
           <w:sz w:val="24"/>
           <w:szCs w:val="24"/>
+          <w:lang w:val="en-US"/>
         </w:rPr>
       </w:pPr>
       <w:r>
@@ -5855,6 +5920,7 @@
           <w:rFonts w:ascii="Times New Roman" w:hAnsi="Times New Roman" w:cs="Times New Roman"/>
           <w:sz w:val="24"/>
           <w:szCs w:val="24"/>
+          <w:lang w:val="en-US"/>
         </w:rPr>
         <w:t>1. ed. Sebastopol, CA: O'Reilly Media, 2017.</w:t>
       </w:r>
@@ -5866,6 +5932,7 @@
           <w:rFonts w:ascii="Times New Roman" w:hAnsi="Times New Roman" w:cs="Times New Roman"/>
           <w:sz w:val="24"/>
           <w:szCs w:val="24"/>
+          <w:lang w:val="en-US"/>
         </w:rPr>
       </w:pPr>
     </w:p>
@@ -5876,18 +5943,18 @@
           <w:rFonts w:ascii="Times New Roman" w:hAnsi="Times New Roman" w:cs="Times New Roman"/>
           <w:sz w:val="24"/>
           <w:szCs w:val="24"/>
-        </w:rPr>
-      </w:pPr>
-      <w:r>
-        <w:rPr>
-          <w:rFonts w:ascii="Times New Roman" w:hAnsi="Times New Roman" w:cs="Times New Roman"/>
-          <w:sz w:val="24"/>
-          <w:szCs w:val="24"/>
           <w:lang w:val="en-US"/>
         </w:rPr>
+      </w:pPr>
+      <w:r>
+        <w:rPr>
+          <w:rFonts w:ascii="Times New Roman" w:hAnsi="Times New Roman" w:cs="Times New Roman"/>
+          <w:sz w:val="24"/>
+          <w:szCs w:val="24"/>
+          <w:lang w:val="en-US"/>
+        </w:rPr>
         <w:t xml:space="preserve">COULOURIS, George; DOLLIMORE, Jean; KINDBERG, Tim; BLAIR, Gordon. </w:t>
       </w:r>
-      <w:proofErr w:type="spellStart"/>
       <w:r>
         <w:rPr>
           <w:rFonts w:ascii="Times New Roman" w:hAnsi="Times New Roman" w:cs="Times New Roman"/>
@@ -5895,10 +5962,70 @@
           <w:bCs/>
           <w:sz w:val="24"/>
           <w:szCs w:val="24"/>
-        </w:rPr>
-        <w:t>Distributed</w:t>
-      </w:r>
-      <w:proofErr w:type="spellEnd"/>
+          <w:lang w:val="en-US"/>
+        </w:rPr>
+        <w:t>Distributed Systems: Concepts and Design</w:t>
+      </w:r>
+      <w:r>
+        <w:rPr>
+          <w:rFonts w:ascii="Times New Roman" w:hAnsi="Times New Roman" w:cs="Times New Roman"/>
+          <w:sz w:val="24"/>
+          <w:szCs w:val="24"/>
+          <w:lang w:val="en-US"/>
+        </w:rPr>
+        <w:t>. 5. ed. Boston: Addison-Wesley, 2012.</w:t>
+      </w:r>
+    </w:p>
+    <w:p>
+      <w:pPr>
+        <w:jc w:val="both"/>
+        <w:rPr>
+          <w:rFonts w:ascii="Times New Roman" w:hAnsi="Times New Roman" w:cs="Times New Roman"/>
+          <w:sz w:val="24"/>
+          <w:szCs w:val="24"/>
+          <w:lang w:val="en-US"/>
+        </w:rPr>
+      </w:pPr>
+    </w:p>
+    <w:p>
+      <w:pPr>
+        <w:jc w:val="both"/>
+        <w:rPr>
+          <w:rFonts w:ascii="Times New Roman" w:hAnsi="Times New Roman" w:cs="Times New Roman"/>
+          <w:sz w:val="24"/>
+          <w:szCs w:val="24"/>
+          <w:lang w:val="en-US"/>
+        </w:rPr>
+      </w:pPr>
+      <w:r>
+        <w:rPr>
+          <w:rFonts w:ascii="Times New Roman" w:hAnsi="Times New Roman" w:cs="Times New Roman"/>
+          <w:sz w:val="24"/>
+          <w:szCs w:val="24"/>
+          <w:lang w:val="en-US"/>
+        </w:rPr>
+        <w:t xml:space="preserve">DEAN, </w:t>
+      </w:r>
+      <w:proofErr w:type="gramStart"/>
+      <w:r>
+        <w:rPr>
+          <w:rFonts w:ascii="Times New Roman" w:hAnsi="Times New Roman" w:cs="Times New Roman"/>
+          <w:sz w:val="24"/>
+          <w:szCs w:val="24"/>
+          <w:lang w:val="en-US"/>
+        </w:rPr>
+        <w:t>Jeffrey;</w:t>
+      </w:r>
+      <w:proofErr w:type="gramEnd"/>
+      <w:r>
+        <w:rPr>
+          <w:rFonts w:ascii="Times New Roman" w:hAnsi="Times New Roman" w:cs="Times New Roman"/>
+          <w:sz w:val="24"/>
+          <w:szCs w:val="24"/>
+          <w:lang w:val="en-US"/>
+        </w:rPr>
+        <w:t xml:space="preserve"> GHEMAWAT, Sanjay. MapReduce: Simplified Data Processing on Large Clusters. In: </w:t>
+      </w:r>
       <w:r>
         <w:rPr>
           <w:rFonts w:ascii="Times New Roman" w:hAnsi="Times New Roman" w:cs="Times New Roman"/>
@@ -5906,10 +6033,60 @@
           <w:bCs/>
           <w:sz w:val="24"/>
           <w:szCs w:val="24"/>
-        </w:rPr>
-        <w:t xml:space="preserve"> Systems: </w:t>
-      </w:r>
-      <w:proofErr w:type="spellStart"/>
+          <w:lang w:val="en-US"/>
+        </w:rPr>
+        <w:t>OSDI'04: Sixth Symposium on Operating System Design and Implementation</w:t>
+      </w:r>
+      <w:r>
+        <w:rPr>
+          <w:rFonts w:ascii="Times New Roman" w:hAnsi="Times New Roman" w:cs="Times New Roman"/>
+          <w:sz w:val="24"/>
+          <w:szCs w:val="24"/>
+          <w:lang w:val="en-US"/>
+        </w:rPr>
+        <w:t xml:space="preserve">. </w:t>
+      </w:r>
+      <w:r>
+        <w:rPr>
+          <w:rFonts w:ascii="Times New Roman" w:hAnsi="Times New Roman" w:cs="Times New Roman"/>
+          <w:sz w:val="24"/>
+          <w:szCs w:val="24"/>
+          <w:lang w:val="en-US"/>
+        </w:rPr>
+        <w:t>San Francisco, CA, 2004. p. 137-150.</w:t>
+      </w:r>
+    </w:p>
+    <w:p>
+      <w:pPr>
+        <w:jc w:val="both"/>
+        <w:rPr>
+          <w:rFonts w:ascii="Times New Roman" w:hAnsi="Times New Roman" w:cs="Times New Roman"/>
+          <w:sz w:val="24"/>
+          <w:szCs w:val="24"/>
+          <w:lang w:val="en-US"/>
+        </w:rPr>
+      </w:pPr>
+    </w:p>
+    <w:p>
+      <w:pPr>
+        <w:jc w:val="both"/>
+        <w:rPr>
+          <w:rFonts w:ascii="Times New Roman" w:hAnsi="Times New Roman" w:cs="Times New Roman"/>
+          <w:sz w:val="24"/>
+          <w:szCs w:val="24"/>
+          <w:lang w:val="en-US"/>
+        </w:rPr>
+      </w:pPr>
+      <w:r>
+        <w:rPr>
+          <w:rFonts w:ascii="Times New Roman" w:hAnsi="Times New Roman" w:cs="Times New Roman"/>
+          <w:sz w:val="24"/>
+          <w:szCs w:val="24"/>
+          <w:lang w:val="en-US"/>
+        </w:rPr>
+        <w:lastRenderedPageBreak/>
+        <w:t xml:space="preserve">BREWER, Eric A. Towards Robust Distributed Systems. In: </w:t>
+      </w:r>
       <w:r>
         <w:rPr>
           <w:rFonts w:ascii="Times New Roman" w:hAnsi="Times New Roman" w:cs="Times New Roman"/>
@@ -5917,49 +6094,47 @@
           <w:bCs/>
           <w:sz w:val="24"/>
           <w:szCs w:val="24"/>
-        </w:rPr>
-        <w:t>Concepts</w:t>
-      </w:r>
-      <w:proofErr w:type="spellEnd"/>
-      <w:r>
-        <w:rPr>
-          <w:rFonts w:ascii="Times New Roman" w:hAnsi="Times New Roman" w:cs="Times New Roman"/>
-          <w:b/>
-          <w:bCs/>
-          <w:sz w:val="24"/>
-          <w:szCs w:val="24"/>
-        </w:rPr>
-        <w:t xml:space="preserve"> </w:t>
-      </w:r>
-      <w:proofErr w:type="spellStart"/>
-      <w:r>
-        <w:rPr>
-          <w:rFonts w:ascii="Times New Roman" w:hAnsi="Times New Roman" w:cs="Times New Roman"/>
-          <w:b/>
-          <w:bCs/>
-          <w:sz w:val="24"/>
-          <w:szCs w:val="24"/>
-        </w:rPr>
-        <w:t>and</w:t>
-      </w:r>
-      <w:proofErr w:type="spellEnd"/>
-      <w:r>
-        <w:rPr>
-          <w:rFonts w:ascii="Times New Roman" w:hAnsi="Times New Roman" w:cs="Times New Roman"/>
-          <w:b/>
-          <w:bCs/>
-          <w:sz w:val="24"/>
-          <w:szCs w:val="24"/>
-        </w:rPr>
-        <w:t xml:space="preserve"> Design</w:t>
-      </w:r>
-      <w:r>
-        <w:rPr>
-          <w:rFonts w:ascii="Times New Roman" w:hAnsi="Times New Roman" w:cs="Times New Roman"/>
-          <w:sz w:val="24"/>
-          <w:szCs w:val="24"/>
-        </w:rPr>
-        <w:t>. 5. ed. Boston: Addison-Wesley, 2012.</w:t>
+          <w:lang w:val="en-US"/>
+        </w:rPr>
+        <w:t>PODC '00: Proceedings of the Nineteenth Annual ACM Symposium on Principles of Distributed Computing</w:t>
+      </w:r>
+      <w:r>
+        <w:rPr>
+          <w:rFonts w:ascii="Times New Roman" w:hAnsi="Times New Roman" w:cs="Times New Roman"/>
+          <w:sz w:val="24"/>
+          <w:szCs w:val="24"/>
+          <w:lang w:val="en-US"/>
+        </w:rPr>
+        <w:t xml:space="preserve">. </w:t>
+      </w:r>
+      <w:r>
+        <w:rPr>
+          <w:rFonts w:ascii="Times New Roman" w:hAnsi="Times New Roman" w:cs="Times New Roman"/>
+          <w:sz w:val="24"/>
+          <w:szCs w:val="24"/>
+          <w:lang w:val="en-US"/>
+        </w:rPr>
+        <w:t xml:space="preserve">Portland, Oregon, 2000. </w:t>
+      </w:r>
+      <w:proofErr w:type="gramStart"/>
+      <w:r>
+        <w:rPr>
+          <w:rFonts w:ascii="Times New Roman" w:hAnsi="Times New Roman" w:cs="Times New Roman"/>
+          <w:sz w:val="24"/>
+          <w:szCs w:val="24"/>
+          <w:lang w:val="en-US"/>
+        </w:rPr>
+        <w:t>p. 7</w:t>
+      </w:r>
+      <w:proofErr w:type="gramEnd"/>
+      <w:r>
+        <w:rPr>
+          <w:rFonts w:ascii="Times New Roman" w:hAnsi="Times New Roman" w:cs="Times New Roman"/>
+          <w:sz w:val="24"/>
+          <w:szCs w:val="24"/>
+          <w:lang w:val="en-US"/>
+        </w:rPr>
+        <w:t>.</w:t>
       </w:r>
     </w:p>
     <w:p>
@@ -5969,141 +6144,7 @@
           <w:rFonts w:ascii="Times New Roman" w:hAnsi="Times New Roman" w:cs="Times New Roman"/>
           <w:sz w:val="24"/>
           <w:szCs w:val="24"/>
-        </w:rPr>
-      </w:pPr>
-    </w:p>
-    <w:p>
-      <w:pPr>
-        <w:jc w:val="both"/>
-        <w:rPr>
-          <w:rFonts w:ascii="Times New Roman" w:hAnsi="Times New Roman" w:cs="Times New Roman"/>
-          <w:sz w:val="24"/>
-          <w:szCs w:val="24"/>
-        </w:rPr>
-      </w:pPr>
-      <w:r>
-        <w:rPr>
-          <w:rFonts w:ascii="Times New Roman" w:hAnsi="Times New Roman" w:cs="Times New Roman"/>
-          <w:sz w:val="24"/>
-          <w:szCs w:val="24"/>
           <w:lang w:val="en-US"/>
-        </w:rPr>
-        <w:t xml:space="preserve">DEAN, </w:t>
-      </w:r>
-      <w:proofErr w:type="gramStart"/>
-      <w:r>
-        <w:rPr>
-          <w:rFonts w:ascii="Times New Roman" w:hAnsi="Times New Roman" w:cs="Times New Roman"/>
-          <w:sz w:val="24"/>
-          <w:szCs w:val="24"/>
-          <w:lang w:val="en-US"/>
-        </w:rPr>
-        <w:t>Jeffrey;</w:t>
-      </w:r>
-      <w:proofErr w:type="gramEnd"/>
-      <w:r>
-        <w:rPr>
-          <w:rFonts w:ascii="Times New Roman" w:hAnsi="Times New Roman" w:cs="Times New Roman"/>
-          <w:sz w:val="24"/>
-          <w:szCs w:val="24"/>
-          <w:lang w:val="en-US"/>
-        </w:rPr>
-        <w:t xml:space="preserve"> GHEMAWAT, Sanjay. MapReduce: Simplified Data Processing on Large Clusters. In: </w:t>
-      </w:r>
-      <w:r>
-        <w:rPr>
-          <w:rFonts w:ascii="Times New Roman" w:hAnsi="Times New Roman" w:cs="Times New Roman"/>
-          <w:b/>
-          <w:bCs/>
-          <w:sz w:val="24"/>
-          <w:szCs w:val="24"/>
-          <w:lang w:val="en-US"/>
-        </w:rPr>
-        <w:t>OSDI'04: Sixth Symposium on Operating System Design and Implementation</w:t>
-      </w:r>
-      <w:r>
-        <w:rPr>
-          <w:rFonts w:ascii="Times New Roman" w:hAnsi="Times New Roman" w:cs="Times New Roman"/>
-          <w:sz w:val="24"/>
-          <w:szCs w:val="24"/>
-          <w:lang w:val="en-US"/>
-        </w:rPr>
-        <w:t xml:space="preserve">. </w:t>
-      </w:r>
-      <w:r>
-        <w:rPr>
-          <w:rFonts w:ascii="Times New Roman" w:hAnsi="Times New Roman" w:cs="Times New Roman"/>
-          <w:sz w:val="24"/>
-          <w:szCs w:val="24"/>
-        </w:rPr>
-        <w:t>San Francisco, CA, 2004. p. 137-150.</w:t>
-      </w:r>
-    </w:p>
-    <w:p>
-      <w:pPr>
-        <w:jc w:val="both"/>
-        <w:rPr>
-          <w:rFonts w:ascii="Times New Roman" w:hAnsi="Times New Roman" w:cs="Times New Roman"/>
-          <w:sz w:val="24"/>
-          <w:szCs w:val="24"/>
-        </w:rPr>
-      </w:pPr>
-    </w:p>
-    <w:p>
-      <w:pPr>
-        <w:jc w:val="both"/>
-        <w:rPr>
-          <w:rFonts w:ascii="Times New Roman" w:hAnsi="Times New Roman" w:cs="Times New Roman"/>
-          <w:sz w:val="24"/>
-          <w:szCs w:val="24"/>
-        </w:rPr>
-      </w:pPr>
-      <w:r>
-        <w:rPr>
-          <w:rFonts w:ascii="Times New Roman" w:hAnsi="Times New Roman" w:cs="Times New Roman"/>
-          <w:sz w:val="24"/>
-          <w:szCs w:val="24"/>
-          <w:lang w:val="en-US"/>
-        </w:rPr>
-        <w:lastRenderedPageBreak/>
-        <w:t xml:space="preserve">BREWER, Eric A. Towards Robust Distributed Systems. In: </w:t>
-      </w:r>
-      <w:r>
-        <w:rPr>
-          <w:rFonts w:ascii="Times New Roman" w:hAnsi="Times New Roman" w:cs="Times New Roman"/>
-          <w:b/>
-          <w:bCs/>
-          <w:sz w:val="24"/>
-          <w:szCs w:val="24"/>
-          <w:lang w:val="en-US"/>
-        </w:rPr>
-        <w:t>PODC '00: Proceedings of the Nineteenth Annual ACM Symposium on Principles of Distributed Computing</w:t>
-      </w:r>
-      <w:r>
-        <w:rPr>
-          <w:rFonts w:ascii="Times New Roman" w:hAnsi="Times New Roman" w:cs="Times New Roman"/>
-          <w:sz w:val="24"/>
-          <w:szCs w:val="24"/>
-          <w:lang w:val="en-US"/>
-        </w:rPr>
-        <w:t xml:space="preserve">. </w:t>
-      </w:r>
-      <w:r>
-        <w:rPr>
-          <w:rFonts w:ascii="Times New Roman" w:hAnsi="Times New Roman" w:cs="Times New Roman"/>
-          <w:sz w:val="24"/>
-          <w:szCs w:val="24"/>
-        </w:rPr>
-        <w:t>Portland, Oregon, 2000. p. 7.</w:t>
-      </w:r>
-    </w:p>
-    <w:p>
-      <w:pPr>
-        <w:jc w:val="both"/>
-        <w:rPr>
-          <w:rFonts w:ascii="Times New Roman" w:hAnsi="Times New Roman" w:cs="Times New Roman"/>
-          <w:sz w:val="24"/>
-          <w:szCs w:val="24"/>
         </w:rPr>
       </w:pPr>
     </w:p>
@@ -7158,6 +7199,7 @@
   <w:style w:type="character" w:default="1" w:styleId="Fontepargpadro">
     <w:name w:val="Default Paragraph Font"/>
     <w:uiPriority w:val="1"/>
+    <w:semiHidden/>
     <w:unhideWhenUsed/>
   </w:style>
   <w:style w:type="table" w:default="1" w:styleId="Tabelanormal">

</xml_diff>